<commit_message>
Zavrsen D05, Azuriranje ostalih dokumenta u skladu sa aktuelnim zahtevima
</commit_message>
<xml_diff>
--- a/Dokumentacija/D02_Vizija_Sistema.docx
+++ b/Dokumentacija/D02_Vizija_Sistema.docx
@@ -1,6 +1,6 @@
 
 <file path=word/document.xml><?xml version="1.0" encoding="utf-8"?>
-<w:document xmlns:wpc="http://schemas.microsoft.com/office/word/2010/wordprocessingCanvas" xmlns:cx="http://schemas.microsoft.com/office/drawing/2014/chartex" xmlns:cx1="http://schemas.microsoft.com/office/drawing/2015/9/8/chartex" xmlns:cx2="http://schemas.microsoft.com/office/drawing/2015/10/21/chartex" xmlns:cx3="http://schemas.microsoft.com/office/drawing/2016/5/9/chartex" xmlns:cx4="http://schemas.microsoft.com/office/drawing/2016/5/10/chartex" xmlns:cx5="http://schemas.microsoft.com/office/drawing/2016/5/11/chartex" xmlns:cx6="http://schemas.microsoft.com/office/drawing/2016/5/12/chartex" xmlns:cx7="http://schemas.microsoft.com/office/drawing/2016/5/13/chartex" xmlns:cx8="http://schemas.microsoft.com/office/drawing/2016/5/14/chartex" xmlns:mc="http://schemas.openxmlformats.org/markup-compatibility/2006" xmlns:aink="http://schemas.microsoft.com/office/drawing/2016/ink" xmlns:am3d="http://schemas.microsoft.com/office/drawing/2017/model3d" xmlns:o="urn:schemas-microsoft-com:office:office" xmlns:oel="http://schemas.microsoft.com/office/2019/extlst" xmlns:r="http://schemas.openxmlformats.org/officeDocument/2006/relationships" xmlns:m="http://schemas.openxmlformats.org/officeDocument/2006/math" xmlns:v="urn:schemas-microsoft-com:vml" xmlns:wp14="http://schemas.microsoft.com/office/word/2010/wordprocessingDrawing" xmlns:wp="http://schemas.openxmlformats.org/drawingml/2006/wordprocessingDrawing" xmlns:w10="urn:schemas-microsoft-com:office:word" xmlns:w="http://schemas.openxmlformats.org/wordprocessingml/2006/main" xmlns:w14="http://schemas.microsoft.com/office/word/2010/wordml" xmlns:w15="http://schemas.microsoft.com/office/word/2012/wordml" xmlns:w16cex="http://schemas.microsoft.com/office/word/2018/wordml/cex" xmlns:w16cid="http://schemas.microsoft.com/office/word/2016/wordml/cid" xmlns:w16="http://schemas.microsoft.com/office/word/2018/wordml" xmlns:w16sdtdh="http://schemas.microsoft.com/office/word/2020/wordml/sdtdatahash" xmlns:w16se="http://schemas.microsoft.com/office/word/2015/wordml/symex" xmlns:wpg="http://schemas.microsoft.com/office/word/2010/wordprocessingGroup" xmlns:wpi="http://schemas.microsoft.com/office/word/2010/wordprocessingInk" xmlns:wne="http://schemas.microsoft.com/office/word/2006/wordml" xmlns:wps="http://schemas.microsoft.com/office/word/2010/wordprocessingShape" mc:Ignorable="w14 w15 w16se w16cid w16 w16cex w16sdtdh wp14">
+<w:document xmlns:wpc="http://schemas.microsoft.com/office/word/2010/wordprocessingCanvas" xmlns:cx="http://schemas.microsoft.com/office/drawing/2014/chartex" xmlns:cx1="http://schemas.microsoft.com/office/drawing/2015/9/8/chartex" xmlns:cx2="http://schemas.microsoft.com/office/drawing/2015/10/21/chartex" xmlns:cx3="http://schemas.microsoft.com/office/drawing/2016/5/9/chartex" xmlns:cx4="http://schemas.microsoft.com/office/drawing/2016/5/10/chartex" xmlns:cx5="http://schemas.microsoft.com/office/drawing/2016/5/11/chartex" xmlns:cx6="http://schemas.microsoft.com/office/drawing/2016/5/12/chartex" xmlns:cx7="http://schemas.microsoft.com/office/drawing/2016/5/13/chartex" xmlns:cx8="http://schemas.microsoft.com/office/drawing/2016/5/14/chartex" xmlns:mc="http://schemas.openxmlformats.org/markup-compatibility/2006" xmlns:aink="http://schemas.microsoft.com/office/drawing/2016/ink" xmlns:am3d="http://schemas.microsoft.com/office/drawing/2017/model3d" xmlns:o="urn:schemas-microsoft-com:office:office" xmlns:oel="http://schemas.microsoft.com/office/2019/extlst" xmlns:r="http://schemas.openxmlformats.org/officeDocument/2006/relationships" xmlns:m="http://schemas.openxmlformats.org/officeDocument/2006/math" xmlns:v="urn:schemas-microsoft-com:vml" xmlns:wp14="http://schemas.microsoft.com/office/word/2010/wordprocessingDrawing" xmlns:wp="http://schemas.openxmlformats.org/drawingml/2006/wordprocessingDrawing" xmlns:w10="urn:schemas-microsoft-com:office:word" xmlns:w="http://schemas.openxmlformats.org/wordprocessingml/2006/main" xmlns:w14="http://schemas.microsoft.com/office/word/2010/wordml" xmlns:w15="http://schemas.microsoft.com/office/word/2012/wordml" xmlns:w16cex="http://schemas.microsoft.com/office/word/2018/wordml/cex" xmlns:w16cid="http://schemas.microsoft.com/office/word/2016/wordml/cid" xmlns:w16="http://schemas.microsoft.com/office/word/2018/wordml" xmlns:w16du="http://schemas.microsoft.com/office/word/2023/wordml/word16du" xmlns:w16sdtdh="http://schemas.microsoft.com/office/word/2020/wordml/sdtdatahash" xmlns:w16se="http://schemas.microsoft.com/office/word/2015/wordml/symex" xmlns:wpg="http://schemas.microsoft.com/office/word/2010/wordprocessingGroup" xmlns:wpi="http://schemas.microsoft.com/office/word/2010/wordprocessingInk" xmlns:wne="http://schemas.microsoft.com/office/word/2006/wordml" xmlns:wps="http://schemas.microsoft.com/office/word/2010/wordprocessingShape" mc:Ignorable="w14 w15 w16se w16cid w16 w16cex w16sdtdh wp14">
   <w:body>
     <w:p>
       <w:pPr>
@@ -102,7 +102,14 @@
           <w:sz w:val="28"/>
           <w:lang w:val="sr-Latn-RS"/>
         </w:rPr>
-        <w:t>.0</w:t>
+        <w:t>.</w:t>
+      </w:r>
+      <w:r>
+        <w:rPr>
+          <w:sz w:val="28"/>
+          <w:lang w:val="sr-Latn-RS"/>
+        </w:rPr>
+        <w:t>1</w:t>
       </w:r>
     </w:p>
     <w:p>
@@ -391,6 +398,12 @@
                 <w:lang w:val="sr-Latn-RS"/>
               </w:rPr>
             </w:pPr>
+            <w:r>
+              <w:rPr>
+                <w:lang w:val="sr-Latn-RS"/>
+              </w:rPr>
+              <w:t>27.04.2023.</w:t>
+            </w:r>
           </w:p>
         </w:tc>
         <w:tc>
@@ -404,6 +417,12 @@
                 <w:lang w:val="sr-Latn-RS"/>
               </w:rPr>
             </w:pPr>
+            <w:r>
+              <w:rPr>
+                <w:lang w:val="sr-Latn-RS"/>
+              </w:rPr>
+              <w:t>1.1</w:t>
+            </w:r>
           </w:p>
         </w:tc>
         <w:tc>
@@ -417,6 +436,12 @@
                 <w:lang w:val="sr-Latn-RS"/>
               </w:rPr>
             </w:pPr>
+            <w:r>
+              <w:rPr>
+                <w:lang w:val="sr-Latn-RS"/>
+              </w:rPr>
+              <w:t>Ažuriranje dokumenta u skladu sa novijim zahtevima</w:t>
+            </w:r>
           </w:p>
         </w:tc>
         <w:tc>
@@ -433,7 +458,7 @@
               <w:rPr>
                 <w:lang w:val="sr-Latn-RS"/>
               </w:rPr>
-              <w:t xml:space="preserve"> </w:t>
+              <w:t>Miloš Miljković, 19040</w:t>
             </w:r>
           </w:p>
         </w:tc>
@@ -4942,7 +4967,31 @@
         <w:rPr>
           <w:lang w:val="sr-Latn-RS"/>
         </w:rPr>
-        <w:t>Fitnessivity aplikacija će biti zasnovana na progresivnoj web tehnologiji i koristiće dotnet backend</w:t>
+        <w:t xml:space="preserve">Fitnessivity aplikacija će biti zasnovana na progresivnoj web tehnologiji i koristiće </w:t>
+      </w:r>
+      <w:r>
+        <w:rPr>
+          <w:lang w:val="sr-Latn-RS"/>
+        </w:rPr>
+        <w:t>NestJS B</w:t>
+      </w:r>
+      <w:r>
+        <w:rPr>
+          <w:lang w:val="sr-Latn-RS"/>
+        </w:rPr>
+        <w:t>ack</w:t>
+      </w:r>
+      <w:r>
+        <w:rPr>
+          <w:lang w:val="sr-Latn-RS"/>
+        </w:rPr>
+        <w:t>E</w:t>
+      </w:r>
+      <w:r>
+        <w:rPr>
+          <w:lang w:val="sr-Latn-RS"/>
+        </w:rPr>
+        <w:t>nd</w:t>
       </w:r>
       <w:r>
         <w:rPr>
@@ -4954,13 +5003,43 @@
         <w:rPr>
           <w:lang w:val="sr-Latn-RS"/>
         </w:rPr>
-        <w:t>react frontend</w:t>
-      </w:r>
-      <w:r>
-        <w:rPr>
-          <w:lang w:val="sr-Latn-RS"/>
-        </w:rPr>
-        <w:t xml:space="preserve"> i DBMS-a</w:t>
+        <w:t xml:space="preserve"> Angular F</w:t>
+      </w:r>
+      <w:r>
+        <w:rPr>
+          <w:lang w:val="sr-Latn-RS"/>
+        </w:rPr>
+        <w:t>ront</w:t>
+      </w:r>
+      <w:r>
+        <w:rPr>
+          <w:lang w:val="sr-Latn-RS"/>
+        </w:rPr>
+        <w:t>E</w:t>
+      </w:r>
+      <w:r>
+        <w:rPr>
+          <w:lang w:val="sr-Latn-RS"/>
+        </w:rPr>
+        <w:t>nd</w:t>
+      </w:r>
+      <w:r>
+        <w:rPr>
+          <w:lang w:val="sr-Latn-RS"/>
+        </w:rPr>
+        <w:t xml:space="preserve"> i </w:t>
+      </w:r>
+      <w:r>
+        <w:rPr>
+          <w:lang w:val="sr-Latn-RS"/>
+        </w:rPr>
+        <w:t xml:space="preserve">MongoDB </w:t>
+      </w:r>
+      <w:r>
+        <w:rPr>
+          <w:lang w:val="sr-Latn-RS"/>
+        </w:rPr>
+        <w:t>DBMS-a</w:t>
       </w:r>
       <w:r>
         <w:rPr>
@@ -8032,7 +8111,7 @@
 </file>
 
 <file path=word/endnotes.xml><?xml version="1.0" encoding="utf-8"?>
-<w:endnotes xmlns:wpc="http://schemas.microsoft.com/office/word/2010/wordprocessingCanvas" xmlns:cx="http://schemas.microsoft.com/office/drawing/2014/chartex" xmlns:cx1="http://schemas.microsoft.com/office/drawing/2015/9/8/chartex" xmlns:cx2="http://schemas.microsoft.com/office/drawing/2015/10/21/chartex" xmlns:cx3="http://schemas.microsoft.com/office/drawing/2016/5/9/chartex" xmlns:cx4="http://schemas.microsoft.com/office/drawing/2016/5/10/chartex" xmlns:cx5="http://schemas.microsoft.com/office/drawing/2016/5/11/chartex" xmlns:cx6="http://schemas.microsoft.com/office/drawing/2016/5/12/chartex" xmlns:cx7="http://schemas.microsoft.com/office/drawing/2016/5/13/chartex" xmlns:cx8="http://schemas.microsoft.com/office/drawing/2016/5/14/chartex" xmlns:mc="http://schemas.openxmlformats.org/markup-compatibility/2006" xmlns:aink="http://schemas.microsoft.com/office/drawing/2016/ink" xmlns:am3d="http://schemas.microsoft.com/office/drawing/2017/model3d" xmlns:o="urn:schemas-microsoft-com:office:office" xmlns:oel="http://schemas.microsoft.com/office/2019/extlst" xmlns:r="http://schemas.openxmlformats.org/officeDocument/2006/relationships" xmlns:m="http://schemas.openxmlformats.org/officeDocument/2006/math" xmlns:v="urn:schemas-microsoft-com:vml" xmlns:wp14="http://schemas.microsoft.com/office/word/2010/wordprocessingDrawing" xmlns:wp="http://schemas.openxmlformats.org/drawingml/2006/wordprocessingDrawing" xmlns:w10="urn:schemas-microsoft-com:office:word" xmlns:w="http://schemas.openxmlformats.org/wordprocessingml/2006/main" xmlns:w14="http://schemas.microsoft.com/office/word/2010/wordml" xmlns:w15="http://schemas.microsoft.com/office/word/2012/wordml" xmlns:w16cex="http://schemas.microsoft.com/office/word/2018/wordml/cex" xmlns:w16cid="http://schemas.microsoft.com/office/word/2016/wordml/cid" xmlns:w16="http://schemas.microsoft.com/office/word/2018/wordml" xmlns:w16sdtdh="http://schemas.microsoft.com/office/word/2020/wordml/sdtdatahash" xmlns:w16se="http://schemas.microsoft.com/office/word/2015/wordml/symex" xmlns:wpg="http://schemas.microsoft.com/office/word/2010/wordprocessingGroup" xmlns:wpi="http://schemas.microsoft.com/office/word/2010/wordprocessingInk" xmlns:wne="http://schemas.microsoft.com/office/word/2006/wordml" xmlns:wps="http://schemas.microsoft.com/office/word/2010/wordprocessingShape" mc:Ignorable="w14 w15 w16se w16cid w16 w16cex w16sdtdh wp14">
+<w:endnotes xmlns:wpc="http://schemas.microsoft.com/office/word/2010/wordprocessingCanvas" xmlns:cx="http://schemas.microsoft.com/office/drawing/2014/chartex" xmlns:cx1="http://schemas.microsoft.com/office/drawing/2015/9/8/chartex" xmlns:cx2="http://schemas.microsoft.com/office/drawing/2015/10/21/chartex" xmlns:cx3="http://schemas.microsoft.com/office/drawing/2016/5/9/chartex" xmlns:cx4="http://schemas.microsoft.com/office/drawing/2016/5/10/chartex" xmlns:cx5="http://schemas.microsoft.com/office/drawing/2016/5/11/chartex" xmlns:cx6="http://schemas.microsoft.com/office/drawing/2016/5/12/chartex" xmlns:cx7="http://schemas.microsoft.com/office/drawing/2016/5/13/chartex" xmlns:cx8="http://schemas.microsoft.com/office/drawing/2016/5/14/chartex" xmlns:mc="http://schemas.openxmlformats.org/markup-compatibility/2006" xmlns:aink="http://schemas.microsoft.com/office/drawing/2016/ink" xmlns:am3d="http://schemas.microsoft.com/office/drawing/2017/model3d" xmlns:o="urn:schemas-microsoft-com:office:office" xmlns:oel="http://schemas.microsoft.com/office/2019/extlst" xmlns:r="http://schemas.openxmlformats.org/officeDocument/2006/relationships" xmlns:m="http://schemas.openxmlformats.org/officeDocument/2006/math" xmlns:v="urn:schemas-microsoft-com:vml" xmlns:wp14="http://schemas.microsoft.com/office/word/2010/wordprocessingDrawing" xmlns:wp="http://schemas.openxmlformats.org/drawingml/2006/wordprocessingDrawing" xmlns:w10="urn:schemas-microsoft-com:office:word" xmlns:w="http://schemas.openxmlformats.org/wordprocessingml/2006/main" xmlns:w14="http://schemas.microsoft.com/office/word/2010/wordml" xmlns:w15="http://schemas.microsoft.com/office/word/2012/wordml" xmlns:w16cex="http://schemas.microsoft.com/office/word/2018/wordml/cex" xmlns:w16cid="http://schemas.microsoft.com/office/word/2016/wordml/cid" xmlns:w16="http://schemas.microsoft.com/office/word/2018/wordml" xmlns:w16du="http://schemas.microsoft.com/office/word/2023/wordml/word16du" xmlns:w16sdtdh="http://schemas.microsoft.com/office/word/2020/wordml/sdtdatahash" xmlns:w16se="http://schemas.microsoft.com/office/word/2015/wordml/symex" xmlns:wpg="http://schemas.microsoft.com/office/word/2010/wordprocessingGroup" xmlns:wpi="http://schemas.microsoft.com/office/word/2010/wordprocessingInk" xmlns:wne="http://schemas.microsoft.com/office/word/2006/wordml" xmlns:wps="http://schemas.microsoft.com/office/word/2010/wordprocessingShape" mc:Ignorable="w14 w15 w16se w16cid w16 w16cex w16sdtdh wp14">
   <w:endnote w:type="separator" w:id="-1">
     <w:p>
       <w:pPr>
@@ -8057,7 +8136,7 @@
 </file>
 
 <file path=word/footer1.xml><?xml version="1.0" encoding="utf-8"?>
-<w:ftr xmlns:wpc="http://schemas.microsoft.com/office/word/2010/wordprocessingCanvas" xmlns:cx="http://schemas.microsoft.com/office/drawing/2014/chartex" xmlns:cx1="http://schemas.microsoft.com/office/drawing/2015/9/8/chartex" xmlns:cx2="http://schemas.microsoft.com/office/drawing/2015/10/21/chartex" xmlns:cx3="http://schemas.microsoft.com/office/drawing/2016/5/9/chartex" xmlns:cx4="http://schemas.microsoft.com/office/drawing/2016/5/10/chartex" xmlns:cx5="http://schemas.microsoft.com/office/drawing/2016/5/11/chartex" xmlns:cx6="http://schemas.microsoft.com/office/drawing/2016/5/12/chartex" xmlns:cx7="http://schemas.microsoft.com/office/drawing/2016/5/13/chartex" xmlns:cx8="http://schemas.microsoft.com/office/drawing/2016/5/14/chartex" xmlns:mc="http://schemas.openxmlformats.org/markup-compatibility/2006" xmlns:aink="http://schemas.microsoft.com/office/drawing/2016/ink" xmlns:am3d="http://schemas.microsoft.com/office/drawing/2017/model3d" xmlns:o="urn:schemas-microsoft-com:office:office" xmlns:oel="http://schemas.microsoft.com/office/2019/extlst" xmlns:r="http://schemas.openxmlformats.org/officeDocument/2006/relationships" xmlns:m="http://schemas.openxmlformats.org/officeDocument/2006/math" xmlns:v="urn:schemas-microsoft-com:vml" xmlns:wp14="http://schemas.microsoft.com/office/word/2010/wordprocessingDrawing" xmlns:wp="http://schemas.openxmlformats.org/drawingml/2006/wordprocessingDrawing" xmlns:w10="urn:schemas-microsoft-com:office:word" xmlns:w="http://schemas.openxmlformats.org/wordprocessingml/2006/main" xmlns:w14="http://schemas.microsoft.com/office/word/2010/wordml" xmlns:w15="http://schemas.microsoft.com/office/word/2012/wordml" xmlns:w16cex="http://schemas.microsoft.com/office/word/2018/wordml/cex" xmlns:w16cid="http://schemas.microsoft.com/office/word/2016/wordml/cid" xmlns:w16="http://schemas.microsoft.com/office/word/2018/wordml" xmlns:w16sdtdh="http://schemas.microsoft.com/office/word/2020/wordml/sdtdatahash" xmlns:w16se="http://schemas.microsoft.com/office/word/2015/wordml/symex" xmlns:wpg="http://schemas.microsoft.com/office/word/2010/wordprocessingGroup" xmlns:wpi="http://schemas.microsoft.com/office/word/2010/wordprocessingInk" xmlns:wne="http://schemas.microsoft.com/office/word/2006/wordml" xmlns:wps="http://schemas.microsoft.com/office/word/2010/wordprocessingShape" mc:Ignorable="w14 w15 w16se w16cid w16 w16cex w16sdtdh wp14">
+<w:ftr xmlns:wpc="http://schemas.microsoft.com/office/word/2010/wordprocessingCanvas" xmlns:cx="http://schemas.microsoft.com/office/drawing/2014/chartex" xmlns:cx1="http://schemas.microsoft.com/office/drawing/2015/9/8/chartex" xmlns:cx2="http://schemas.microsoft.com/office/drawing/2015/10/21/chartex" xmlns:cx3="http://schemas.microsoft.com/office/drawing/2016/5/9/chartex" xmlns:cx4="http://schemas.microsoft.com/office/drawing/2016/5/10/chartex" xmlns:cx5="http://schemas.microsoft.com/office/drawing/2016/5/11/chartex" xmlns:cx6="http://schemas.microsoft.com/office/drawing/2016/5/12/chartex" xmlns:cx7="http://schemas.microsoft.com/office/drawing/2016/5/13/chartex" xmlns:cx8="http://schemas.microsoft.com/office/drawing/2016/5/14/chartex" xmlns:mc="http://schemas.openxmlformats.org/markup-compatibility/2006" xmlns:aink="http://schemas.microsoft.com/office/drawing/2016/ink" xmlns:am3d="http://schemas.microsoft.com/office/drawing/2017/model3d" xmlns:o="urn:schemas-microsoft-com:office:office" xmlns:oel="http://schemas.microsoft.com/office/2019/extlst" xmlns:r="http://schemas.openxmlformats.org/officeDocument/2006/relationships" xmlns:m="http://schemas.openxmlformats.org/officeDocument/2006/math" xmlns:v="urn:schemas-microsoft-com:vml" xmlns:wp14="http://schemas.microsoft.com/office/word/2010/wordprocessingDrawing" xmlns:wp="http://schemas.openxmlformats.org/drawingml/2006/wordprocessingDrawing" xmlns:w10="urn:schemas-microsoft-com:office:word" xmlns:w="http://schemas.openxmlformats.org/wordprocessingml/2006/main" xmlns:w14="http://schemas.microsoft.com/office/word/2010/wordml" xmlns:w15="http://schemas.microsoft.com/office/word/2012/wordml" xmlns:w16cex="http://schemas.microsoft.com/office/word/2018/wordml/cex" xmlns:w16cid="http://schemas.microsoft.com/office/word/2016/wordml/cid" xmlns:w16="http://schemas.microsoft.com/office/word/2018/wordml" xmlns:w16du="http://schemas.microsoft.com/office/word/2023/wordml/word16du" xmlns:w16sdtdh="http://schemas.microsoft.com/office/word/2020/wordml/sdtdatahash" xmlns:w16se="http://schemas.microsoft.com/office/word/2015/wordml/symex" xmlns:wpg="http://schemas.microsoft.com/office/word/2010/wordprocessingGroup" xmlns:wpi="http://schemas.microsoft.com/office/word/2010/wordprocessingInk" xmlns:wne="http://schemas.microsoft.com/office/word/2006/wordml" xmlns:wps="http://schemas.microsoft.com/office/word/2010/wordprocessingShape" mc:Ignorable="w14 w15 w16se w16cid w16 w16cex w16sdtdh wp14">
   <w:p>
     <w:pPr>
       <w:pStyle w:val="Footer"/>
@@ -8095,7 +8174,7 @@
 </file>
 
 <file path=word/footer2.xml><?xml version="1.0" encoding="utf-8"?>
-<w:ftr xmlns:wpc="http://schemas.microsoft.com/office/word/2010/wordprocessingCanvas" xmlns:cx="http://schemas.microsoft.com/office/drawing/2014/chartex" xmlns:cx1="http://schemas.microsoft.com/office/drawing/2015/9/8/chartex" xmlns:cx2="http://schemas.microsoft.com/office/drawing/2015/10/21/chartex" xmlns:cx3="http://schemas.microsoft.com/office/drawing/2016/5/9/chartex" xmlns:cx4="http://schemas.microsoft.com/office/drawing/2016/5/10/chartex" xmlns:cx5="http://schemas.microsoft.com/office/drawing/2016/5/11/chartex" xmlns:cx6="http://schemas.microsoft.com/office/drawing/2016/5/12/chartex" xmlns:cx7="http://schemas.microsoft.com/office/drawing/2016/5/13/chartex" xmlns:cx8="http://schemas.microsoft.com/office/drawing/2016/5/14/chartex" xmlns:mc="http://schemas.openxmlformats.org/markup-compatibility/2006" xmlns:aink="http://schemas.microsoft.com/office/drawing/2016/ink" xmlns:am3d="http://schemas.microsoft.com/office/drawing/2017/model3d" xmlns:o="urn:schemas-microsoft-com:office:office" xmlns:oel="http://schemas.microsoft.com/office/2019/extlst" xmlns:r="http://schemas.openxmlformats.org/officeDocument/2006/relationships" xmlns:m="http://schemas.openxmlformats.org/officeDocument/2006/math" xmlns:v="urn:schemas-microsoft-com:vml" xmlns:wp14="http://schemas.microsoft.com/office/word/2010/wordprocessingDrawing" xmlns:wp="http://schemas.openxmlformats.org/drawingml/2006/wordprocessingDrawing" xmlns:w10="urn:schemas-microsoft-com:office:word" xmlns:w="http://schemas.openxmlformats.org/wordprocessingml/2006/main" xmlns:w14="http://schemas.microsoft.com/office/word/2010/wordml" xmlns:w15="http://schemas.microsoft.com/office/word/2012/wordml" xmlns:w16cex="http://schemas.microsoft.com/office/word/2018/wordml/cex" xmlns:w16cid="http://schemas.microsoft.com/office/word/2016/wordml/cid" xmlns:w16="http://schemas.microsoft.com/office/word/2018/wordml" xmlns:w16sdtdh="http://schemas.microsoft.com/office/word/2020/wordml/sdtdatahash" xmlns:w16se="http://schemas.microsoft.com/office/word/2015/wordml/symex" xmlns:wpg="http://schemas.microsoft.com/office/word/2010/wordprocessingGroup" xmlns:wpi="http://schemas.microsoft.com/office/word/2010/wordprocessingInk" xmlns:wne="http://schemas.microsoft.com/office/word/2006/wordml" xmlns:wps="http://schemas.microsoft.com/office/word/2010/wordprocessingShape" mc:Ignorable="w14 w15 w16se w16cid w16 w16cex w16sdtdh wp14">
+<w:ftr xmlns:wpc="http://schemas.microsoft.com/office/word/2010/wordprocessingCanvas" xmlns:cx="http://schemas.microsoft.com/office/drawing/2014/chartex" xmlns:cx1="http://schemas.microsoft.com/office/drawing/2015/9/8/chartex" xmlns:cx2="http://schemas.microsoft.com/office/drawing/2015/10/21/chartex" xmlns:cx3="http://schemas.microsoft.com/office/drawing/2016/5/9/chartex" xmlns:cx4="http://schemas.microsoft.com/office/drawing/2016/5/10/chartex" xmlns:cx5="http://schemas.microsoft.com/office/drawing/2016/5/11/chartex" xmlns:cx6="http://schemas.microsoft.com/office/drawing/2016/5/12/chartex" xmlns:cx7="http://schemas.microsoft.com/office/drawing/2016/5/13/chartex" xmlns:cx8="http://schemas.microsoft.com/office/drawing/2016/5/14/chartex" xmlns:mc="http://schemas.openxmlformats.org/markup-compatibility/2006" xmlns:aink="http://schemas.microsoft.com/office/drawing/2016/ink" xmlns:am3d="http://schemas.microsoft.com/office/drawing/2017/model3d" xmlns:o="urn:schemas-microsoft-com:office:office" xmlns:oel="http://schemas.microsoft.com/office/2019/extlst" xmlns:r="http://schemas.openxmlformats.org/officeDocument/2006/relationships" xmlns:m="http://schemas.openxmlformats.org/officeDocument/2006/math" xmlns:v="urn:schemas-microsoft-com:vml" xmlns:wp14="http://schemas.microsoft.com/office/word/2010/wordprocessingDrawing" xmlns:wp="http://schemas.openxmlformats.org/drawingml/2006/wordprocessingDrawing" xmlns:w10="urn:schemas-microsoft-com:office:word" xmlns:w="http://schemas.openxmlformats.org/wordprocessingml/2006/main" xmlns:w14="http://schemas.microsoft.com/office/word/2010/wordml" xmlns:w15="http://schemas.microsoft.com/office/word/2012/wordml" xmlns:w16cex="http://schemas.microsoft.com/office/word/2018/wordml/cex" xmlns:w16cid="http://schemas.microsoft.com/office/word/2016/wordml/cid" xmlns:w16="http://schemas.microsoft.com/office/word/2018/wordml" xmlns:w16du="http://schemas.microsoft.com/office/word/2023/wordml/word16du" xmlns:w16sdtdh="http://schemas.microsoft.com/office/word/2020/wordml/sdtdatahash" xmlns:w16se="http://schemas.microsoft.com/office/word/2015/wordml/symex" xmlns:wpg="http://schemas.microsoft.com/office/word/2010/wordprocessingGroup" xmlns:wpi="http://schemas.microsoft.com/office/word/2010/wordprocessingInk" xmlns:wne="http://schemas.microsoft.com/office/word/2006/wordml" xmlns:wps="http://schemas.microsoft.com/office/word/2010/wordprocessingShape" mc:Ignorable="w14 w15 w16se w16cid w16 w16cex w16sdtdh wp14">
   <w:tbl>
     <w:tblPr>
       <w:tblW w:w="0" w:type="auto"/>
@@ -8273,7 +8352,7 @@
 </file>
 
 <file path=word/footer3.xml><?xml version="1.0" encoding="utf-8"?>
-<w:ftr xmlns:wpc="http://schemas.microsoft.com/office/word/2010/wordprocessingCanvas" xmlns:cx="http://schemas.microsoft.com/office/drawing/2014/chartex" xmlns:cx1="http://schemas.microsoft.com/office/drawing/2015/9/8/chartex" xmlns:cx2="http://schemas.microsoft.com/office/drawing/2015/10/21/chartex" xmlns:cx3="http://schemas.microsoft.com/office/drawing/2016/5/9/chartex" xmlns:cx4="http://schemas.microsoft.com/office/drawing/2016/5/10/chartex" xmlns:cx5="http://schemas.microsoft.com/office/drawing/2016/5/11/chartex" xmlns:cx6="http://schemas.microsoft.com/office/drawing/2016/5/12/chartex" xmlns:cx7="http://schemas.microsoft.com/office/drawing/2016/5/13/chartex" xmlns:cx8="http://schemas.microsoft.com/office/drawing/2016/5/14/chartex" xmlns:mc="http://schemas.openxmlformats.org/markup-compatibility/2006" xmlns:aink="http://schemas.microsoft.com/office/drawing/2016/ink" xmlns:am3d="http://schemas.microsoft.com/office/drawing/2017/model3d" xmlns:o="urn:schemas-microsoft-com:office:office" xmlns:oel="http://schemas.microsoft.com/office/2019/extlst" xmlns:r="http://schemas.openxmlformats.org/officeDocument/2006/relationships" xmlns:m="http://schemas.openxmlformats.org/officeDocument/2006/math" xmlns:v="urn:schemas-microsoft-com:vml" xmlns:wp14="http://schemas.microsoft.com/office/word/2010/wordprocessingDrawing" xmlns:wp="http://schemas.openxmlformats.org/drawingml/2006/wordprocessingDrawing" xmlns:w10="urn:schemas-microsoft-com:office:word" xmlns:w="http://schemas.openxmlformats.org/wordprocessingml/2006/main" xmlns:w14="http://schemas.microsoft.com/office/word/2010/wordml" xmlns:w15="http://schemas.microsoft.com/office/word/2012/wordml" xmlns:w16cex="http://schemas.microsoft.com/office/word/2018/wordml/cex" xmlns:w16cid="http://schemas.microsoft.com/office/word/2016/wordml/cid" xmlns:w16="http://schemas.microsoft.com/office/word/2018/wordml" xmlns:w16sdtdh="http://schemas.microsoft.com/office/word/2020/wordml/sdtdatahash" xmlns:w16se="http://schemas.microsoft.com/office/word/2015/wordml/symex" xmlns:wpg="http://schemas.microsoft.com/office/word/2010/wordprocessingGroup" xmlns:wpi="http://schemas.microsoft.com/office/word/2010/wordprocessingInk" xmlns:wne="http://schemas.microsoft.com/office/word/2006/wordml" xmlns:wps="http://schemas.microsoft.com/office/word/2010/wordprocessingShape" mc:Ignorable="w14 w15 w16se w16cid w16 w16cex w16sdtdh wp14">
+<w:ftr xmlns:wpc="http://schemas.microsoft.com/office/word/2010/wordprocessingCanvas" xmlns:cx="http://schemas.microsoft.com/office/drawing/2014/chartex" xmlns:cx1="http://schemas.microsoft.com/office/drawing/2015/9/8/chartex" xmlns:cx2="http://schemas.microsoft.com/office/drawing/2015/10/21/chartex" xmlns:cx3="http://schemas.microsoft.com/office/drawing/2016/5/9/chartex" xmlns:cx4="http://schemas.microsoft.com/office/drawing/2016/5/10/chartex" xmlns:cx5="http://schemas.microsoft.com/office/drawing/2016/5/11/chartex" xmlns:cx6="http://schemas.microsoft.com/office/drawing/2016/5/12/chartex" xmlns:cx7="http://schemas.microsoft.com/office/drawing/2016/5/13/chartex" xmlns:cx8="http://schemas.microsoft.com/office/drawing/2016/5/14/chartex" xmlns:mc="http://schemas.openxmlformats.org/markup-compatibility/2006" xmlns:aink="http://schemas.microsoft.com/office/drawing/2016/ink" xmlns:am3d="http://schemas.microsoft.com/office/drawing/2017/model3d" xmlns:o="urn:schemas-microsoft-com:office:office" xmlns:oel="http://schemas.microsoft.com/office/2019/extlst" xmlns:r="http://schemas.openxmlformats.org/officeDocument/2006/relationships" xmlns:m="http://schemas.openxmlformats.org/officeDocument/2006/math" xmlns:v="urn:schemas-microsoft-com:vml" xmlns:wp14="http://schemas.microsoft.com/office/word/2010/wordprocessingDrawing" xmlns:wp="http://schemas.openxmlformats.org/drawingml/2006/wordprocessingDrawing" xmlns:w10="urn:schemas-microsoft-com:office:word" xmlns:w="http://schemas.openxmlformats.org/wordprocessingml/2006/main" xmlns:w14="http://schemas.microsoft.com/office/word/2010/wordml" xmlns:w15="http://schemas.microsoft.com/office/word/2012/wordml" xmlns:w16cex="http://schemas.microsoft.com/office/word/2018/wordml/cex" xmlns:w16cid="http://schemas.microsoft.com/office/word/2016/wordml/cid" xmlns:w16="http://schemas.microsoft.com/office/word/2018/wordml" xmlns:w16du="http://schemas.microsoft.com/office/word/2023/wordml/word16du" xmlns:w16sdtdh="http://schemas.microsoft.com/office/word/2020/wordml/sdtdatahash" xmlns:w16se="http://schemas.microsoft.com/office/word/2015/wordml/symex" xmlns:wpg="http://schemas.microsoft.com/office/word/2010/wordprocessingGroup" xmlns:wpi="http://schemas.microsoft.com/office/word/2010/wordprocessingInk" xmlns:wne="http://schemas.microsoft.com/office/word/2006/wordml" xmlns:wps="http://schemas.microsoft.com/office/word/2010/wordprocessingShape" mc:Ignorable="w14 w15 w16se w16cid w16 w16cex w16sdtdh wp14">
   <w:p>
     <w:pPr>
       <w:pStyle w:val="Footer"/>
@@ -8283,7 +8362,7 @@
 </file>
 
 <file path=word/footnotes.xml><?xml version="1.0" encoding="utf-8"?>
-<w:footnotes xmlns:wpc="http://schemas.microsoft.com/office/word/2010/wordprocessingCanvas" xmlns:cx="http://schemas.microsoft.com/office/drawing/2014/chartex" xmlns:cx1="http://schemas.microsoft.com/office/drawing/2015/9/8/chartex" xmlns:cx2="http://schemas.microsoft.com/office/drawing/2015/10/21/chartex" xmlns:cx3="http://schemas.microsoft.com/office/drawing/2016/5/9/chartex" xmlns:cx4="http://schemas.microsoft.com/office/drawing/2016/5/10/chartex" xmlns:cx5="http://schemas.microsoft.com/office/drawing/2016/5/11/chartex" xmlns:cx6="http://schemas.microsoft.com/office/drawing/2016/5/12/chartex" xmlns:cx7="http://schemas.microsoft.com/office/drawing/2016/5/13/chartex" xmlns:cx8="http://schemas.microsoft.com/office/drawing/2016/5/14/chartex" xmlns:mc="http://schemas.openxmlformats.org/markup-compatibility/2006" xmlns:aink="http://schemas.microsoft.com/office/drawing/2016/ink" xmlns:am3d="http://schemas.microsoft.com/office/drawing/2017/model3d" xmlns:o="urn:schemas-microsoft-com:office:office" xmlns:oel="http://schemas.microsoft.com/office/2019/extlst" xmlns:r="http://schemas.openxmlformats.org/officeDocument/2006/relationships" xmlns:m="http://schemas.openxmlformats.org/officeDocument/2006/math" xmlns:v="urn:schemas-microsoft-com:vml" xmlns:wp14="http://schemas.microsoft.com/office/word/2010/wordprocessingDrawing" xmlns:wp="http://schemas.openxmlformats.org/drawingml/2006/wordprocessingDrawing" xmlns:w10="urn:schemas-microsoft-com:office:word" xmlns:w="http://schemas.openxmlformats.org/wordprocessingml/2006/main" xmlns:w14="http://schemas.microsoft.com/office/word/2010/wordml" xmlns:w15="http://schemas.microsoft.com/office/word/2012/wordml" xmlns:w16cex="http://schemas.microsoft.com/office/word/2018/wordml/cex" xmlns:w16cid="http://schemas.microsoft.com/office/word/2016/wordml/cid" xmlns:w16="http://schemas.microsoft.com/office/word/2018/wordml" xmlns:w16sdtdh="http://schemas.microsoft.com/office/word/2020/wordml/sdtdatahash" xmlns:w16se="http://schemas.microsoft.com/office/word/2015/wordml/symex" xmlns:wpg="http://schemas.microsoft.com/office/word/2010/wordprocessingGroup" xmlns:wpi="http://schemas.microsoft.com/office/word/2010/wordprocessingInk" xmlns:wne="http://schemas.microsoft.com/office/word/2006/wordml" xmlns:wps="http://schemas.microsoft.com/office/word/2010/wordprocessingShape" mc:Ignorable="w14 w15 w16se w16cid w16 w16cex w16sdtdh wp14">
+<w:footnotes xmlns:wpc="http://schemas.microsoft.com/office/word/2010/wordprocessingCanvas" xmlns:cx="http://schemas.microsoft.com/office/drawing/2014/chartex" xmlns:cx1="http://schemas.microsoft.com/office/drawing/2015/9/8/chartex" xmlns:cx2="http://schemas.microsoft.com/office/drawing/2015/10/21/chartex" xmlns:cx3="http://schemas.microsoft.com/office/drawing/2016/5/9/chartex" xmlns:cx4="http://schemas.microsoft.com/office/drawing/2016/5/10/chartex" xmlns:cx5="http://schemas.microsoft.com/office/drawing/2016/5/11/chartex" xmlns:cx6="http://schemas.microsoft.com/office/drawing/2016/5/12/chartex" xmlns:cx7="http://schemas.microsoft.com/office/drawing/2016/5/13/chartex" xmlns:cx8="http://schemas.microsoft.com/office/drawing/2016/5/14/chartex" xmlns:mc="http://schemas.openxmlformats.org/markup-compatibility/2006" xmlns:aink="http://schemas.microsoft.com/office/drawing/2016/ink" xmlns:am3d="http://schemas.microsoft.com/office/drawing/2017/model3d" xmlns:o="urn:schemas-microsoft-com:office:office" xmlns:oel="http://schemas.microsoft.com/office/2019/extlst" xmlns:r="http://schemas.openxmlformats.org/officeDocument/2006/relationships" xmlns:m="http://schemas.openxmlformats.org/officeDocument/2006/math" xmlns:v="urn:schemas-microsoft-com:vml" xmlns:wp14="http://schemas.microsoft.com/office/word/2010/wordprocessingDrawing" xmlns:wp="http://schemas.openxmlformats.org/drawingml/2006/wordprocessingDrawing" xmlns:w10="urn:schemas-microsoft-com:office:word" xmlns:w="http://schemas.openxmlformats.org/wordprocessingml/2006/main" xmlns:w14="http://schemas.microsoft.com/office/word/2010/wordml" xmlns:w15="http://schemas.microsoft.com/office/word/2012/wordml" xmlns:w16cex="http://schemas.microsoft.com/office/word/2018/wordml/cex" xmlns:w16cid="http://schemas.microsoft.com/office/word/2016/wordml/cid" xmlns:w16="http://schemas.microsoft.com/office/word/2018/wordml" xmlns:w16du="http://schemas.microsoft.com/office/word/2023/wordml/word16du" xmlns:w16sdtdh="http://schemas.microsoft.com/office/word/2020/wordml/sdtdatahash" xmlns:w16se="http://schemas.microsoft.com/office/word/2015/wordml/symex" xmlns:wpg="http://schemas.microsoft.com/office/word/2010/wordprocessingGroup" xmlns:wpi="http://schemas.microsoft.com/office/word/2010/wordprocessingInk" xmlns:wne="http://schemas.microsoft.com/office/word/2006/wordml" xmlns:wps="http://schemas.microsoft.com/office/word/2010/wordprocessingShape" mc:Ignorable="w14 w15 w16se w16cid w16 w16cex w16sdtdh wp14">
   <w:footnote w:type="separator" w:id="-1">
     <w:p>
       <w:pPr>
@@ -8308,7 +8387,7 @@
 </file>
 
 <file path=word/header1.xml><?xml version="1.0" encoding="utf-8"?>
-<w:hdr xmlns:wpc="http://schemas.microsoft.com/office/word/2010/wordprocessingCanvas" xmlns:cx="http://schemas.microsoft.com/office/drawing/2014/chartex" xmlns:cx1="http://schemas.microsoft.com/office/drawing/2015/9/8/chartex" xmlns:cx2="http://schemas.microsoft.com/office/drawing/2015/10/21/chartex" xmlns:cx3="http://schemas.microsoft.com/office/drawing/2016/5/9/chartex" xmlns:cx4="http://schemas.microsoft.com/office/drawing/2016/5/10/chartex" xmlns:cx5="http://schemas.microsoft.com/office/drawing/2016/5/11/chartex" xmlns:cx6="http://schemas.microsoft.com/office/drawing/2016/5/12/chartex" xmlns:cx7="http://schemas.microsoft.com/office/drawing/2016/5/13/chartex" xmlns:cx8="http://schemas.microsoft.com/office/drawing/2016/5/14/chartex" xmlns:mc="http://schemas.openxmlformats.org/markup-compatibility/2006" xmlns:aink="http://schemas.microsoft.com/office/drawing/2016/ink" xmlns:am3d="http://schemas.microsoft.com/office/drawing/2017/model3d" xmlns:o="urn:schemas-microsoft-com:office:office" xmlns:oel="http://schemas.microsoft.com/office/2019/extlst" xmlns:r="http://schemas.openxmlformats.org/officeDocument/2006/relationships" xmlns:m="http://schemas.openxmlformats.org/officeDocument/2006/math" xmlns:v="urn:schemas-microsoft-com:vml" xmlns:wp14="http://schemas.microsoft.com/office/word/2010/wordprocessingDrawing" xmlns:wp="http://schemas.openxmlformats.org/drawingml/2006/wordprocessingDrawing" xmlns:w10="urn:schemas-microsoft-com:office:word" xmlns:w="http://schemas.openxmlformats.org/wordprocessingml/2006/main" xmlns:w14="http://schemas.microsoft.com/office/word/2010/wordml" xmlns:w15="http://schemas.microsoft.com/office/word/2012/wordml" xmlns:w16cex="http://schemas.microsoft.com/office/word/2018/wordml/cex" xmlns:w16cid="http://schemas.microsoft.com/office/word/2016/wordml/cid" xmlns:w16="http://schemas.microsoft.com/office/word/2018/wordml" xmlns:w16sdtdh="http://schemas.microsoft.com/office/word/2020/wordml/sdtdatahash" xmlns:w16se="http://schemas.microsoft.com/office/word/2015/wordml/symex" xmlns:wpg="http://schemas.microsoft.com/office/word/2010/wordprocessingGroup" xmlns:wpi="http://schemas.microsoft.com/office/word/2010/wordprocessingInk" xmlns:wne="http://schemas.microsoft.com/office/word/2006/wordml" xmlns:wps="http://schemas.microsoft.com/office/word/2010/wordprocessingShape" mc:Ignorable="w14 w15 w16se w16cid w16 w16cex w16sdtdh wp14">
+<w:hdr xmlns:wpc="http://schemas.microsoft.com/office/word/2010/wordprocessingCanvas" xmlns:cx="http://schemas.microsoft.com/office/drawing/2014/chartex" xmlns:cx1="http://schemas.microsoft.com/office/drawing/2015/9/8/chartex" xmlns:cx2="http://schemas.microsoft.com/office/drawing/2015/10/21/chartex" xmlns:cx3="http://schemas.microsoft.com/office/drawing/2016/5/9/chartex" xmlns:cx4="http://schemas.microsoft.com/office/drawing/2016/5/10/chartex" xmlns:cx5="http://schemas.microsoft.com/office/drawing/2016/5/11/chartex" xmlns:cx6="http://schemas.microsoft.com/office/drawing/2016/5/12/chartex" xmlns:cx7="http://schemas.microsoft.com/office/drawing/2016/5/13/chartex" xmlns:cx8="http://schemas.microsoft.com/office/drawing/2016/5/14/chartex" xmlns:mc="http://schemas.openxmlformats.org/markup-compatibility/2006" xmlns:aink="http://schemas.microsoft.com/office/drawing/2016/ink" xmlns:am3d="http://schemas.microsoft.com/office/drawing/2017/model3d" xmlns:o="urn:schemas-microsoft-com:office:office" xmlns:oel="http://schemas.microsoft.com/office/2019/extlst" xmlns:r="http://schemas.openxmlformats.org/officeDocument/2006/relationships" xmlns:m="http://schemas.openxmlformats.org/officeDocument/2006/math" xmlns:v="urn:schemas-microsoft-com:vml" xmlns:wp14="http://schemas.microsoft.com/office/word/2010/wordprocessingDrawing" xmlns:wp="http://schemas.openxmlformats.org/drawingml/2006/wordprocessingDrawing" xmlns:w10="urn:schemas-microsoft-com:office:word" xmlns:w="http://schemas.openxmlformats.org/wordprocessingml/2006/main" xmlns:w14="http://schemas.microsoft.com/office/word/2010/wordml" xmlns:w15="http://schemas.microsoft.com/office/word/2012/wordml" xmlns:w16cex="http://schemas.microsoft.com/office/word/2018/wordml/cex" xmlns:w16cid="http://schemas.microsoft.com/office/word/2016/wordml/cid" xmlns:w16="http://schemas.microsoft.com/office/word/2018/wordml" xmlns:w16du="http://schemas.microsoft.com/office/word/2023/wordml/word16du" xmlns:w16sdtdh="http://schemas.microsoft.com/office/word/2020/wordml/sdtdatahash" xmlns:w16se="http://schemas.microsoft.com/office/word/2015/wordml/symex" xmlns:wpg="http://schemas.microsoft.com/office/word/2010/wordprocessingGroup" xmlns:wpi="http://schemas.microsoft.com/office/word/2010/wordprocessingInk" xmlns:wne="http://schemas.microsoft.com/office/word/2006/wordml" xmlns:wps="http://schemas.microsoft.com/office/word/2010/wordprocessingShape" mc:Ignorable="w14 w15 w16se w16cid w16 w16cex w16sdtdh wp14">
   <w:p>
     <w:pPr>
       <w:rPr>
@@ -8344,7 +8423,7 @@
 </file>
 
 <file path=word/header2.xml><?xml version="1.0" encoding="utf-8"?>
-<w:hdr xmlns:wpc="http://schemas.microsoft.com/office/word/2010/wordprocessingCanvas" xmlns:cx="http://schemas.microsoft.com/office/drawing/2014/chartex" xmlns:cx1="http://schemas.microsoft.com/office/drawing/2015/9/8/chartex" xmlns:cx2="http://schemas.microsoft.com/office/drawing/2015/10/21/chartex" xmlns:cx3="http://schemas.microsoft.com/office/drawing/2016/5/9/chartex" xmlns:cx4="http://schemas.microsoft.com/office/drawing/2016/5/10/chartex" xmlns:cx5="http://schemas.microsoft.com/office/drawing/2016/5/11/chartex" xmlns:cx6="http://schemas.microsoft.com/office/drawing/2016/5/12/chartex" xmlns:cx7="http://schemas.microsoft.com/office/drawing/2016/5/13/chartex" xmlns:cx8="http://schemas.microsoft.com/office/drawing/2016/5/14/chartex" xmlns:mc="http://schemas.openxmlformats.org/markup-compatibility/2006" xmlns:aink="http://schemas.microsoft.com/office/drawing/2016/ink" xmlns:am3d="http://schemas.microsoft.com/office/drawing/2017/model3d" xmlns:o="urn:schemas-microsoft-com:office:office" xmlns:oel="http://schemas.microsoft.com/office/2019/extlst" xmlns:r="http://schemas.openxmlformats.org/officeDocument/2006/relationships" xmlns:m="http://schemas.openxmlformats.org/officeDocument/2006/math" xmlns:v="urn:schemas-microsoft-com:vml" xmlns:wp14="http://schemas.microsoft.com/office/word/2010/wordprocessingDrawing" xmlns:wp="http://schemas.openxmlformats.org/drawingml/2006/wordprocessingDrawing" xmlns:w10="urn:schemas-microsoft-com:office:word" xmlns:w="http://schemas.openxmlformats.org/wordprocessingml/2006/main" xmlns:w14="http://schemas.microsoft.com/office/word/2010/wordml" xmlns:w15="http://schemas.microsoft.com/office/word/2012/wordml" xmlns:w16cex="http://schemas.microsoft.com/office/word/2018/wordml/cex" xmlns:w16cid="http://schemas.microsoft.com/office/word/2016/wordml/cid" xmlns:w16="http://schemas.microsoft.com/office/word/2018/wordml" xmlns:w16sdtdh="http://schemas.microsoft.com/office/word/2020/wordml/sdtdatahash" xmlns:w16se="http://schemas.microsoft.com/office/word/2015/wordml/symex" xmlns:wpg="http://schemas.microsoft.com/office/word/2010/wordprocessingGroup" xmlns:wpi="http://schemas.microsoft.com/office/word/2010/wordprocessingInk" xmlns:wne="http://schemas.microsoft.com/office/word/2006/wordml" xmlns:wps="http://schemas.microsoft.com/office/word/2010/wordprocessingShape" mc:Ignorable="w14 w15 w16se w16cid w16 w16cex w16sdtdh wp14">
+<w:hdr xmlns:wpc="http://schemas.microsoft.com/office/word/2010/wordprocessingCanvas" xmlns:cx="http://schemas.microsoft.com/office/drawing/2014/chartex" xmlns:cx1="http://schemas.microsoft.com/office/drawing/2015/9/8/chartex" xmlns:cx2="http://schemas.microsoft.com/office/drawing/2015/10/21/chartex" xmlns:cx3="http://schemas.microsoft.com/office/drawing/2016/5/9/chartex" xmlns:cx4="http://schemas.microsoft.com/office/drawing/2016/5/10/chartex" xmlns:cx5="http://schemas.microsoft.com/office/drawing/2016/5/11/chartex" xmlns:cx6="http://schemas.microsoft.com/office/drawing/2016/5/12/chartex" xmlns:cx7="http://schemas.microsoft.com/office/drawing/2016/5/13/chartex" xmlns:cx8="http://schemas.microsoft.com/office/drawing/2016/5/14/chartex" xmlns:mc="http://schemas.openxmlformats.org/markup-compatibility/2006" xmlns:aink="http://schemas.microsoft.com/office/drawing/2016/ink" xmlns:am3d="http://schemas.microsoft.com/office/drawing/2017/model3d" xmlns:o="urn:schemas-microsoft-com:office:office" xmlns:oel="http://schemas.microsoft.com/office/2019/extlst" xmlns:r="http://schemas.openxmlformats.org/officeDocument/2006/relationships" xmlns:m="http://schemas.openxmlformats.org/officeDocument/2006/math" xmlns:v="urn:schemas-microsoft-com:vml" xmlns:wp14="http://schemas.microsoft.com/office/word/2010/wordprocessingDrawing" xmlns:wp="http://schemas.openxmlformats.org/drawingml/2006/wordprocessingDrawing" xmlns:w10="urn:schemas-microsoft-com:office:word" xmlns:w="http://schemas.openxmlformats.org/wordprocessingml/2006/main" xmlns:w14="http://schemas.microsoft.com/office/word/2010/wordml" xmlns:w15="http://schemas.microsoft.com/office/word/2012/wordml" xmlns:w16cex="http://schemas.microsoft.com/office/word/2018/wordml/cex" xmlns:w16cid="http://schemas.microsoft.com/office/word/2016/wordml/cid" xmlns:w16="http://schemas.microsoft.com/office/word/2018/wordml" xmlns:w16du="http://schemas.microsoft.com/office/word/2023/wordml/word16du" xmlns:w16sdtdh="http://schemas.microsoft.com/office/word/2020/wordml/sdtdatahash" xmlns:w16se="http://schemas.microsoft.com/office/word/2015/wordml/symex" xmlns:wpg="http://schemas.microsoft.com/office/word/2010/wordprocessingGroup" xmlns:wpi="http://schemas.microsoft.com/office/word/2010/wordprocessingInk" xmlns:wne="http://schemas.microsoft.com/office/word/2006/wordml" xmlns:wps="http://schemas.microsoft.com/office/word/2010/wordprocessingShape" mc:Ignorable="w14 w15 w16se w16cid w16 w16cex w16sdtdh wp14">
   <w:tbl>
     <w:tblPr>
       <w:tblW w:w="0" w:type="auto"/>
@@ -8551,7 +8630,7 @@
 </file>
 
 <file path=word/header3.xml><?xml version="1.0" encoding="utf-8"?>
-<w:hdr xmlns:wpc="http://schemas.microsoft.com/office/word/2010/wordprocessingCanvas" xmlns:cx="http://schemas.microsoft.com/office/drawing/2014/chartex" xmlns:cx1="http://schemas.microsoft.com/office/drawing/2015/9/8/chartex" xmlns:cx2="http://schemas.microsoft.com/office/drawing/2015/10/21/chartex" xmlns:cx3="http://schemas.microsoft.com/office/drawing/2016/5/9/chartex" xmlns:cx4="http://schemas.microsoft.com/office/drawing/2016/5/10/chartex" xmlns:cx5="http://schemas.microsoft.com/office/drawing/2016/5/11/chartex" xmlns:cx6="http://schemas.microsoft.com/office/drawing/2016/5/12/chartex" xmlns:cx7="http://schemas.microsoft.com/office/drawing/2016/5/13/chartex" xmlns:cx8="http://schemas.microsoft.com/office/drawing/2016/5/14/chartex" xmlns:mc="http://schemas.openxmlformats.org/markup-compatibility/2006" xmlns:aink="http://schemas.microsoft.com/office/drawing/2016/ink" xmlns:am3d="http://schemas.microsoft.com/office/drawing/2017/model3d" xmlns:o="urn:schemas-microsoft-com:office:office" xmlns:oel="http://schemas.microsoft.com/office/2019/extlst" xmlns:r="http://schemas.openxmlformats.org/officeDocument/2006/relationships" xmlns:m="http://schemas.openxmlformats.org/officeDocument/2006/math" xmlns:v="urn:schemas-microsoft-com:vml" xmlns:wp14="http://schemas.microsoft.com/office/word/2010/wordprocessingDrawing" xmlns:wp="http://schemas.openxmlformats.org/drawingml/2006/wordprocessingDrawing" xmlns:w10="urn:schemas-microsoft-com:office:word" xmlns:w="http://schemas.openxmlformats.org/wordprocessingml/2006/main" xmlns:w14="http://schemas.microsoft.com/office/word/2010/wordml" xmlns:w15="http://schemas.microsoft.com/office/word/2012/wordml" xmlns:w16cex="http://schemas.microsoft.com/office/word/2018/wordml/cex" xmlns:w16cid="http://schemas.microsoft.com/office/word/2016/wordml/cid" xmlns:w16="http://schemas.microsoft.com/office/word/2018/wordml" xmlns:w16sdtdh="http://schemas.microsoft.com/office/word/2020/wordml/sdtdatahash" xmlns:w16se="http://schemas.microsoft.com/office/word/2015/wordml/symex" xmlns:wpg="http://schemas.microsoft.com/office/word/2010/wordprocessingGroup" xmlns:wpi="http://schemas.microsoft.com/office/word/2010/wordprocessingInk" xmlns:wne="http://schemas.microsoft.com/office/word/2006/wordml" xmlns:wps="http://schemas.microsoft.com/office/word/2010/wordprocessingShape" mc:Ignorable="w14 w15 w16se w16cid w16 w16cex w16sdtdh wp14">
+<w:hdr xmlns:wpc="http://schemas.microsoft.com/office/word/2010/wordprocessingCanvas" xmlns:cx="http://schemas.microsoft.com/office/drawing/2014/chartex" xmlns:cx1="http://schemas.microsoft.com/office/drawing/2015/9/8/chartex" xmlns:cx2="http://schemas.microsoft.com/office/drawing/2015/10/21/chartex" xmlns:cx3="http://schemas.microsoft.com/office/drawing/2016/5/9/chartex" xmlns:cx4="http://schemas.microsoft.com/office/drawing/2016/5/10/chartex" xmlns:cx5="http://schemas.microsoft.com/office/drawing/2016/5/11/chartex" xmlns:cx6="http://schemas.microsoft.com/office/drawing/2016/5/12/chartex" xmlns:cx7="http://schemas.microsoft.com/office/drawing/2016/5/13/chartex" xmlns:cx8="http://schemas.microsoft.com/office/drawing/2016/5/14/chartex" xmlns:mc="http://schemas.openxmlformats.org/markup-compatibility/2006" xmlns:aink="http://schemas.microsoft.com/office/drawing/2016/ink" xmlns:am3d="http://schemas.microsoft.com/office/drawing/2017/model3d" xmlns:o="urn:schemas-microsoft-com:office:office" xmlns:oel="http://schemas.microsoft.com/office/2019/extlst" xmlns:r="http://schemas.openxmlformats.org/officeDocument/2006/relationships" xmlns:m="http://schemas.openxmlformats.org/officeDocument/2006/math" xmlns:v="urn:schemas-microsoft-com:vml" xmlns:wp14="http://schemas.microsoft.com/office/word/2010/wordprocessingDrawing" xmlns:wp="http://schemas.openxmlformats.org/drawingml/2006/wordprocessingDrawing" xmlns:w10="urn:schemas-microsoft-com:office:word" xmlns:w="http://schemas.openxmlformats.org/wordprocessingml/2006/main" xmlns:w14="http://schemas.microsoft.com/office/word/2010/wordml" xmlns:w15="http://schemas.microsoft.com/office/word/2012/wordml" xmlns:w16cex="http://schemas.microsoft.com/office/word/2018/wordml/cex" xmlns:w16cid="http://schemas.microsoft.com/office/word/2016/wordml/cid" xmlns:w16="http://schemas.microsoft.com/office/word/2018/wordml" xmlns:w16du="http://schemas.microsoft.com/office/word/2023/wordml/word16du" xmlns:w16sdtdh="http://schemas.microsoft.com/office/word/2020/wordml/sdtdatahash" xmlns:w16se="http://schemas.microsoft.com/office/word/2015/wordml/symex" xmlns:wpg="http://schemas.microsoft.com/office/word/2010/wordprocessingGroup" xmlns:wpi="http://schemas.microsoft.com/office/word/2010/wordprocessingInk" xmlns:wne="http://schemas.microsoft.com/office/word/2006/wordml" xmlns:wps="http://schemas.microsoft.com/office/word/2010/wordprocessingShape" mc:Ignorable="w14 w15 w16se w16cid w16 w16cex w16sdtdh wp14">
   <w:p>
     <w:pPr>
       <w:pStyle w:val="Header"/>
@@ -8561,7 +8640,7 @@
 </file>
 
 <file path=word/numbering.xml><?xml version="1.0" encoding="utf-8"?>
-<w:numbering xmlns:wpc="http://schemas.microsoft.com/office/word/2010/wordprocessingCanvas" xmlns:cx="http://schemas.microsoft.com/office/drawing/2014/chartex" xmlns:cx1="http://schemas.microsoft.com/office/drawing/2015/9/8/chartex" xmlns:cx2="http://schemas.microsoft.com/office/drawing/2015/10/21/chartex" xmlns:cx3="http://schemas.microsoft.com/office/drawing/2016/5/9/chartex" xmlns:cx4="http://schemas.microsoft.com/office/drawing/2016/5/10/chartex" xmlns:cx5="http://schemas.microsoft.com/office/drawing/2016/5/11/chartex" xmlns:cx6="http://schemas.microsoft.com/office/drawing/2016/5/12/chartex" xmlns:cx7="http://schemas.microsoft.com/office/drawing/2016/5/13/chartex" xmlns:cx8="http://schemas.microsoft.com/office/drawing/2016/5/14/chartex" xmlns:mc="http://schemas.openxmlformats.org/markup-compatibility/2006" xmlns:aink="http://schemas.microsoft.com/office/drawing/2016/ink" xmlns:am3d="http://schemas.microsoft.com/office/drawing/2017/model3d" xmlns:o="urn:schemas-microsoft-com:office:office" xmlns:oel="http://schemas.microsoft.com/office/2019/extlst" xmlns:r="http://schemas.openxmlformats.org/officeDocument/2006/relationships" xmlns:m="http://schemas.openxmlformats.org/officeDocument/2006/math" xmlns:v="urn:schemas-microsoft-com:vml" xmlns:wp14="http://schemas.microsoft.com/office/word/2010/wordprocessingDrawing" xmlns:wp="http://schemas.openxmlformats.org/drawingml/2006/wordprocessingDrawing" xmlns:w10="urn:schemas-microsoft-com:office:word" xmlns:w="http://schemas.openxmlformats.org/wordprocessingml/2006/main" xmlns:w14="http://schemas.microsoft.com/office/word/2010/wordml" xmlns:w15="http://schemas.microsoft.com/office/word/2012/wordml" xmlns:w16cex="http://schemas.microsoft.com/office/word/2018/wordml/cex" xmlns:w16cid="http://schemas.microsoft.com/office/word/2016/wordml/cid" xmlns:w16="http://schemas.microsoft.com/office/word/2018/wordml" xmlns:w16sdtdh="http://schemas.microsoft.com/office/word/2020/wordml/sdtdatahash" xmlns:w16se="http://schemas.microsoft.com/office/word/2015/wordml/symex" xmlns:wpg="http://schemas.microsoft.com/office/word/2010/wordprocessingGroup" xmlns:wpi="http://schemas.microsoft.com/office/word/2010/wordprocessingInk" xmlns:wne="http://schemas.microsoft.com/office/word/2006/wordml" xmlns:wps="http://schemas.microsoft.com/office/word/2010/wordprocessingShape" mc:Ignorable="w14 w15 w16se w16cid w16 w16cex w16sdtdh wp14">
+<w:numbering xmlns:wpc="http://schemas.microsoft.com/office/word/2010/wordprocessingCanvas" xmlns:cx="http://schemas.microsoft.com/office/drawing/2014/chartex" xmlns:cx1="http://schemas.microsoft.com/office/drawing/2015/9/8/chartex" xmlns:cx2="http://schemas.microsoft.com/office/drawing/2015/10/21/chartex" xmlns:cx3="http://schemas.microsoft.com/office/drawing/2016/5/9/chartex" xmlns:cx4="http://schemas.microsoft.com/office/drawing/2016/5/10/chartex" xmlns:cx5="http://schemas.microsoft.com/office/drawing/2016/5/11/chartex" xmlns:cx6="http://schemas.microsoft.com/office/drawing/2016/5/12/chartex" xmlns:cx7="http://schemas.microsoft.com/office/drawing/2016/5/13/chartex" xmlns:cx8="http://schemas.microsoft.com/office/drawing/2016/5/14/chartex" xmlns:mc="http://schemas.openxmlformats.org/markup-compatibility/2006" xmlns:aink="http://schemas.microsoft.com/office/drawing/2016/ink" xmlns:am3d="http://schemas.microsoft.com/office/drawing/2017/model3d" xmlns:o="urn:schemas-microsoft-com:office:office" xmlns:oel="http://schemas.microsoft.com/office/2019/extlst" xmlns:r="http://schemas.openxmlformats.org/officeDocument/2006/relationships" xmlns:m="http://schemas.openxmlformats.org/officeDocument/2006/math" xmlns:v="urn:schemas-microsoft-com:vml" xmlns:wp14="http://schemas.microsoft.com/office/word/2010/wordprocessingDrawing" xmlns:wp="http://schemas.openxmlformats.org/drawingml/2006/wordprocessingDrawing" xmlns:w10="urn:schemas-microsoft-com:office:word" xmlns:w="http://schemas.openxmlformats.org/wordprocessingml/2006/main" xmlns:w14="http://schemas.microsoft.com/office/word/2010/wordml" xmlns:w15="http://schemas.microsoft.com/office/word/2012/wordml" xmlns:w16cex="http://schemas.microsoft.com/office/word/2018/wordml/cex" xmlns:w16cid="http://schemas.microsoft.com/office/word/2016/wordml/cid" xmlns:w16="http://schemas.microsoft.com/office/word/2018/wordml" xmlns:w16du="http://schemas.microsoft.com/office/word/2023/wordml/word16du" xmlns:w16sdtdh="http://schemas.microsoft.com/office/word/2020/wordml/sdtdatahash" xmlns:w16se="http://schemas.microsoft.com/office/word/2015/wordml/symex" xmlns:wpg="http://schemas.microsoft.com/office/word/2010/wordprocessingGroup" xmlns:wpi="http://schemas.microsoft.com/office/word/2010/wordprocessingInk" xmlns:wne="http://schemas.microsoft.com/office/word/2006/wordml" xmlns:wps="http://schemas.microsoft.com/office/word/2010/wordprocessingShape" mc:Ignorable="w14 w15 w16se w16cid w16 w16cex w16sdtdh wp14">
   <w:abstractNum w:abstractNumId="0" w15:restartNumberingAfterBreak="0">
     <w:nsid w:val="015E1E6E"/>
     <w:multiLevelType w:val="singleLevel"/>
@@ -10765,6 +10844,10 @@
 </file>
 
 <file path=customXml/item1.xml><?xml version="1.0" encoding="utf-8"?>
+<b:Sources xmlns:b="http://schemas.openxmlformats.org/officeDocument/2006/bibliography" xmlns="http://schemas.openxmlformats.org/officeDocument/2006/bibliography" SelectedStyle="\APASixthEditionOfficeOnline.xsl" StyleName="APA" Version="6"/>
+</file>
+
+<file path=customXml/item2.xml><?xml version="1.0" encoding="utf-8"?>
 <s:customData xmlns="http://www.wps.cn/officeDocument/2013/wpsCustomData" xmlns:s="http://www.wps.cn/officeDocument/2013/wpsCustomData">
   <customSectProps>
     <customSectPr/>
@@ -10776,22 +10859,18 @@
 </s:customData>
 </file>
 
-<file path=customXml/item2.xml><?xml version="1.0" encoding="utf-8"?>
-<b:Sources xmlns:b="http://schemas.openxmlformats.org/officeDocument/2006/bibliography" xmlns="http://schemas.openxmlformats.org/officeDocument/2006/bibliography" SelectedStyle="\APASixthEditionOfficeOnline.xsl" StyleName="APA" Version="6"/>
+<file path=customXml/itemProps1.xml><?xml version="1.0" encoding="utf-8"?>
+<ds:datastoreItem xmlns:ds="http://schemas.openxmlformats.org/officeDocument/2006/customXml" ds:itemID="{03FA039A-E201-47F1-89A0-A9E89E07A8C8}">
+  <ds:schemaRefs>
+    <ds:schemaRef ds:uri="http://schemas.openxmlformats.org/officeDocument/2006/bibliography"/>
+  </ds:schemaRefs>
+</ds:datastoreItem>
 </file>
 
-<file path=customXml/itemProps1.xml><?xml version="1.0" encoding="utf-8"?>
+<file path=customXml/itemProps2.xml><?xml version="1.0" encoding="utf-8"?>
 <ds:datastoreItem xmlns:ds="http://schemas.openxmlformats.org/officeDocument/2006/customXml" ds:itemID="{B1977F7D-205B-4081-913C-38D41E755F92}">
   <ds:schemaRefs>
     <ds:schemaRef ds:uri="http://www.wps.cn/officeDocument/2013/wpsCustomData"/>
   </ds:schemaRefs>
 </ds:datastoreItem>
-</file>
-
-<file path=customXml/itemProps2.xml><?xml version="1.0" encoding="utf-8"?>
-<ds:datastoreItem xmlns:ds="http://schemas.openxmlformats.org/officeDocument/2006/customXml" ds:itemID="{03FA039A-E201-47F1-89A0-A9E89E07A8C8}">
-  <ds:schemaRefs>
-    <ds:schemaRef ds:uri="http://schemas.openxmlformats.org/officeDocument/2006/bibliography"/>
-  </ds:schemaRefs>
-</ds:datastoreItem>
 </file>
</xml_diff>